<commit_message>
add background of content manager; add background of relation manager between column and content
</commit_message>
<xml_diff>
--- a/src/site/software_requirements_specfication.docx
+++ b/src/site/software_requirements_specfication.docx
@@ -25,8 +25,6 @@
       <w:pPr>
         <w:pStyle w:val="Heading1"/>
       </w:pPr>
-      <w:bookmarkStart w:id="0" w:name="_GoBack"/>
-      <w:bookmarkEnd w:id="0"/>
       <w:r>
         <w:rPr>
           <w:rFonts w:hint="eastAsia"/>
@@ -1608,12 +1606,54 @@
             <w:tcW w:w="3145" w:type="dxa"/>
           </w:tcPr>
           <w:p>
-            <w:r>
-              <w:rPr>
-                <w:rFonts w:hint="eastAsia"/>
-              </w:rPr>
-              <w:t>ID</w:t>
-            </w:r>
+            <w:proofErr w:type="spellStart"/>
+            <w:r>
+              <w:rPr>
+                <w:rFonts w:hint="eastAsia"/>
+              </w:rPr>
+              <w:t>productId</w:t>
+            </w:r>
+            <w:proofErr w:type="spellEnd"/>
+          </w:p>
+        </w:tc>
+        <w:tc>
+          <w:tcPr>
+            <w:tcW w:w="3150" w:type="dxa"/>
+          </w:tcPr>
+          <w:p>
+            <w:pPr>
+              <w:cnfStyle w:val="000000000000" w:firstRow="0" w:lastRow="0" w:firstColumn="0" w:lastColumn="0" w:oddVBand="0" w:evenVBand="0" w:oddHBand="0" w:evenHBand="0" w:firstRowFirstColumn="0" w:firstRowLastColumn="0" w:lastRowFirstColumn="0" w:lastRowLastColumn="0"/>
+            </w:pPr>
+          </w:p>
+        </w:tc>
+        <w:tc>
+          <w:tcPr>
+            <w:tcW w:w="3060" w:type="dxa"/>
+          </w:tcPr>
+          <w:p>
+            <w:pPr>
+              <w:cnfStyle w:val="000000000000" w:firstRow="0" w:lastRow="0" w:firstColumn="0" w:lastColumn="0" w:oddVBand="0" w:evenVBand="0" w:oddHBand="0" w:evenHBand="0" w:firstRowFirstColumn="0" w:firstRowLastColumn="0" w:lastRowFirstColumn="0" w:lastRowLastColumn="0"/>
+            </w:pPr>
+          </w:p>
+        </w:tc>
+      </w:tr>
+      <w:tr>
+        <w:tc>
+          <w:tcPr>
+            <w:cnfStyle w:val="001000000000" w:firstRow="0" w:lastRow="0" w:firstColumn="1" w:lastColumn="0" w:oddVBand="0" w:evenVBand="0" w:oddHBand="0" w:evenHBand="0" w:firstRowFirstColumn="0" w:firstRowLastColumn="0" w:lastRowFirstColumn="0" w:lastRowLastColumn="0"/>
+            <w:tcW w:w="3145" w:type="dxa"/>
+          </w:tcPr>
+          <w:p>
+            <w:pPr>
+              <w:rPr>
+                <w:rFonts w:hint="eastAsia"/>
+              </w:rPr>
+            </w:pPr>
+            <w:proofErr w:type="spellStart"/>
+            <w:r>
+              <w:t>columnId</w:t>
+            </w:r>
+            <w:proofErr w:type="spellEnd"/>
           </w:p>
         </w:tc>
         <w:tc>
@@ -2017,12 +2057,60 @@
               <w:pStyle w:val="ListParagraph"/>
               <w:ind w:left="0"/>
             </w:pPr>
-            <w:r>
-              <w:rPr>
-                <w:rFonts w:hint="eastAsia"/>
-              </w:rPr>
-              <w:t>ID</w:t>
-            </w:r>
+            <w:proofErr w:type="spellStart"/>
+            <w:r>
+              <w:rPr>
+                <w:rFonts w:hint="eastAsia"/>
+              </w:rPr>
+              <w:t>productId</w:t>
+            </w:r>
+            <w:proofErr w:type="spellEnd"/>
+          </w:p>
+        </w:tc>
+        <w:tc>
+          <w:tcPr>
+            <w:tcW w:w="3117" w:type="dxa"/>
+          </w:tcPr>
+          <w:p>
+            <w:pPr>
+              <w:pStyle w:val="ListParagraph"/>
+              <w:ind w:left="0"/>
+              <w:cnfStyle w:val="000000000000" w:firstRow="0" w:lastRow="0" w:firstColumn="0" w:lastColumn="0" w:oddVBand="0" w:evenVBand="0" w:oddHBand="0" w:evenHBand="0" w:firstRowFirstColumn="0" w:firstRowLastColumn="0" w:lastRowFirstColumn="0" w:lastRowLastColumn="0"/>
+            </w:pPr>
+          </w:p>
+        </w:tc>
+        <w:tc>
+          <w:tcPr>
+            <w:tcW w:w="3117" w:type="dxa"/>
+          </w:tcPr>
+          <w:p>
+            <w:pPr>
+              <w:pStyle w:val="ListParagraph"/>
+              <w:ind w:left="0"/>
+              <w:cnfStyle w:val="000000000000" w:firstRow="0" w:lastRow="0" w:firstColumn="0" w:lastColumn="0" w:oddVBand="0" w:evenVBand="0" w:oddHBand="0" w:evenHBand="0" w:firstRowFirstColumn="0" w:firstRowLastColumn="0" w:lastRowFirstColumn="0" w:lastRowLastColumn="0"/>
+            </w:pPr>
+          </w:p>
+        </w:tc>
+      </w:tr>
+      <w:tr>
+        <w:tc>
+          <w:tcPr>
+            <w:cnfStyle w:val="001000000000" w:firstRow="0" w:lastRow="0" w:firstColumn="1" w:lastColumn="0" w:oddVBand="0" w:evenVBand="0" w:oddHBand="0" w:evenHBand="0" w:firstRowFirstColumn="0" w:firstRowLastColumn="0" w:lastRowFirstColumn="0" w:lastRowLastColumn="0"/>
+            <w:tcW w:w="3116" w:type="dxa"/>
+          </w:tcPr>
+          <w:p>
+            <w:pPr>
+              <w:pStyle w:val="ListParagraph"/>
+              <w:ind w:left="0"/>
+              <w:rPr>
+                <w:rFonts w:hint="eastAsia"/>
+              </w:rPr>
+            </w:pPr>
+            <w:proofErr w:type="spellStart"/>
+            <w:r>
+              <w:t>contentId</w:t>
+            </w:r>
+            <w:proofErr w:type="spellEnd"/>
           </w:p>
         </w:tc>
         <w:tc>
@@ -2417,48 +2505,6 @@
       <w:pPr>
         <w:pStyle w:val="ListParagraph"/>
       </w:pPr>
-    </w:p>
-    <w:p>
-      <w:pPr>
-        <w:pStyle w:val="ListParagraph"/>
-        <w:ind w:left="0"/>
-      </w:pPr>
-      <w:r>
-        <w:rPr>
-          <w:rFonts w:hint="eastAsia"/>
-        </w:rPr>
-        <w:t>用户有两种手段来编排栏目中的内容：</w:t>
-      </w:r>
-    </w:p>
-    <w:p>
-      <w:pPr>
-        <w:pStyle w:val="ListParagraph"/>
-        <w:numPr>
-          <w:ilvl w:val="0"/>
-          <w:numId w:val="2"/>
-        </w:numPr>
-      </w:pPr>
-      <w:r>
-        <w:rPr>
-          <w:rFonts w:hint="eastAsia"/>
-        </w:rPr>
-        <w:t>存在一个栏目“全部游戏”，用户可以先将内容上传到“全部游戏”栏目中，在编排“塔防游戏”栏目时进行关联即可</w:t>
-      </w:r>
-    </w:p>
-    <w:p>
-      <w:pPr>
-        <w:pStyle w:val="ListParagraph"/>
-        <w:numPr>
-          <w:ilvl w:val="0"/>
-          <w:numId w:val="2"/>
-        </w:numPr>
-      </w:pPr>
-      <w:r>
-        <w:rPr>
-          <w:rFonts w:hint="eastAsia"/>
-        </w:rPr>
-        <w:t>直接在“塔防游戏”栏目中上传内容，此内容会自动添加到“全部游戏”栏目中</w:t>
-      </w:r>
     </w:p>
     <w:p>
       <w:pPr>
@@ -2581,19 +2627,13 @@
             <w:pPr>
               <w:pStyle w:val="ListParagraph"/>
               <w:ind w:left="0"/>
+              <w:rPr>
+                <w:rFonts w:hint="eastAsia"/>
+              </w:rPr>
             </w:pPr>
             <w:proofErr w:type="spellStart"/>
             <w:r>
-              <w:t>C</w:t>
-            </w:r>
-            <w:r>
-              <w:rPr>
-                <w:rFonts w:hint="eastAsia"/>
-              </w:rPr>
-              <w:t>olumn_</w:t>
-            </w:r>
-            <w:r>
-              <w:t>id</w:t>
+              <w:t>productId</w:t>
             </w:r>
             <w:proofErr w:type="spellEnd"/>
           </w:p>
@@ -2607,18 +2647,24 @@
               <w:pStyle w:val="ListParagraph"/>
               <w:ind w:left="0"/>
               <w:cnfStyle w:val="000000000000" w:firstRow="0" w:lastRow="0" w:firstColumn="0" w:lastColumn="0" w:oddVBand="0" w:evenVBand="0" w:oddHBand="0" w:evenHBand="0" w:firstRowFirstColumn="0" w:firstRowLastColumn="0" w:lastRowFirstColumn="0" w:lastRowLastColumn="0"/>
-            </w:pPr>
-          </w:p>
-        </w:tc>
-        <w:tc>
-          <w:tcPr>
-            <w:tcW w:w="3117" w:type="dxa"/>
-          </w:tcPr>
-          <w:p>
-            <w:pPr>
-              <w:pStyle w:val="ListParagraph"/>
-              <w:ind w:left="0"/>
-              <w:cnfStyle w:val="000000000000" w:firstRow="0" w:lastRow="0" w:firstColumn="0" w:lastColumn="0" w:oddVBand="0" w:evenVBand="0" w:oddHBand="0" w:evenHBand="0" w:firstRowFirstColumn="0" w:firstRowLastColumn="0" w:lastRowFirstColumn="0" w:lastRowLastColumn="0"/>
+              <w:rPr>
+                <w:rFonts w:hint="eastAsia"/>
+              </w:rPr>
+            </w:pPr>
+          </w:p>
+        </w:tc>
+        <w:tc>
+          <w:tcPr>
+            <w:tcW w:w="3117" w:type="dxa"/>
+          </w:tcPr>
+          <w:p>
+            <w:pPr>
+              <w:pStyle w:val="ListParagraph"/>
+              <w:ind w:left="0"/>
+              <w:cnfStyle w:val="000000000000" w:firstRow="0" w:lastRow="0" w:firstColumn="0" w:lastColumn="0" w:oddVBand="0" w:evenVBand="0" w:oddHBand="0" w:evenHBand="0" w:firstRowFirstColumn="0" w:firstRowLastColumn="0" w:lastRowFirstColumn="0" w:lastRowLastColumn="0"/>
+              <w:rPr>
+                <w:rFonts w:hint="eastAsia"/>
+              </w:rPr>
             </w:pPr>
           </w:p>
         </w:tc>
@@ -2636,7 +2682,19 @@
             </w:pPr>
             <w:proofErr w:type="spellStart"/>
             <w:r>
-              <w:t>Content_id</w:t>
+              <w:t>c</w:t>
+            </w:r>
+            <w:r>
+              <w:rPr>
+                <w:rFonts w:hint="eastAsia"/>
+              </w:rPr>
+              <w:t>olumn</w:t>
+            </w:r>
+            <w:r>
+              <w:t>I</w:t>
+            </w:r>
+            <w:r>
+              <w:t>d</w:t>
             </w:r>
             <w:proofErr w:type="spellEnd"/>
           </w:p>
@@ -2679,7 +2737,52 @@
             </w:pPr>
             <w:proofErr w:type="spellStart"/>
             <w:r>
-              <w:lastRenderedPageBreak/>
+              <w:t>contentI</w:t>
+            </w:r>
+            <w:r>
+              <w:t>d</w:t>
+            </w:r>
+            <w:proofErr w:type="spellEnd"/>
+          </w:p>
+        </w:tc>
+        <w:tc>
+          <w:tcPr>
+            <w:tcW w:w="3117" w:type="dxa"/>
+          </w:tcPr>
+          <w:p>
+            <w:pPr>
+              <w:pStyle w:val="ListParagraph"/>
+              <w:ind w:left="0"/>
+              <w:cnfStyle w:val="000000000000" w:firstRow="0" w:lastRow="0" w:firstColumn="0" w:lastColumn="0" w:oddVBand="0" w:evenVBand="0" w:oddHBand="0" w:evenHBand="0" w:firstRowFirstColumn="0" w:firstRowLastColumn="0" w:lastRowFirstColumn="0" w:lastRowLastColumn="0"/>
+            </w:pPr>
+          </w:p>
+        </w:tc>
+        <w:tc>
+          <w:tcPr>
+            <w:tcW w:w="3117" w:type="dxa"/>
+          </w:tcPr>
+          <w:p>
+            <w:pPr>
+              <w:pStyle w:val="ListParagraph"/>
+              <w:ind w:left="0"/>
+              <w:cnfStyle w:val="000000000000" w:firstRow="0" w:lastRow="0" w:firstColumn="0" w:lastColumn="0" w:oddVBand="0" w:evenVBand="0" w:oddHBand="0" w:evenHBand="0" w:firstRowFirstColumn="0" w:firstRowLastColumn="0" w:lastRowFirstColumn="0" w:lastRowLastColumn="0"/>
+            </w:pPr>
+          </w:p>
+        </w:tc>
+      </w:tr>
+      <w:tr>
+        <w:tc>
+          <w:tcPr>
+            <w:cnfStyle w:val="001000000000" w:firstRow="0" w:lastRow="0" w:firstColumn="1" w:lastColumn="0" w:oddVBand="0" w:evenVBand="0" w:oddHBand="0" w:evenHBand="0" w:firstRowFirstColumn="0" w:firstRowLastColumn="0" w:lastRowFirstColumn="0" w:lastRowLastColumn="0"/>
+            <w:tcW w:w="3116" w:type="dxa"/>
+          </w:tcPr>
+          <w:p>
+            <w:pPr>
+              <w:pStyle w:val="ListParagraph"/>
+              <w:ind w:left="0"/>
+            </w:pPr>
+            <w:proofErr w:type="spellStart"/>
+            <w:r>
               <w:t>Postion</w:t>
             </w:r>
             <w:proofErr w:type="spellEnd"/>
@@ -2762,6 +2865,76 @@
       </w:tr>
     </w:tbl>
     <w:p/>
+    <w:p>
+      <w:r>
+        <w:rPr>
+          <w:rFonts w:hint="eastAsia"/>
+        </w:rPr>
+        <w:t>运营人员在编辑栏目和内容的关系时，须按照下列步骤</w:t>
+      </w:r>
+    </w:p>
+    <w:p>
+      <w:pPr>
+        <w:pStyle w:val="ListParagraph"/>
+        <w:numPr>
+          <w:ilvl w:val="0"/>
+          <w:numId w:val="5"/>
+        </w:numPr>
+      </w:pPr>
+      <w:r>
+        <w:rPr>
+          <w:rFonts w:hint="eastAsia"/>
+        </w:rPr>
+        <w:t>创建产品</w:t>
+      </w:r>
+    </w:p>
+    <w:p>
+      <w:pPr>
+        <w:pStyle w:val="ListParagraph"/>
+        <w:numPr>
+          <w:ilvl w:val="0"/>
+          <w:numId w:val="5"/>
+        </w:numPr>
+      </w:pPr>
+      <w:r>
+        <w:rPr>
+          <w:rFonts w:hint="eastAsia"/>
+        </w:rPr>
+        <w:t>在产品中创建栏目</w:t>
+      </w:r>
+    </w:p>
+    <w:p>
+      <w:pPr>
+        <w:pStyle w:val="ListParagraph"/>
+        <w:numPr>
+          <w:ilvl w:val="0"/>
+          <w:numId w:val="5"/>
+        </w:numPr>
+      </w:pPr>
+      <w:r>
+        <w:rPr>
+          <w:rFonts w:hint="eastAsia"/>
+        </w:rPr>
+        <w:t>在产品中上传内容</w:t>
+      </w:r>
+    </w:p>
+    <w:p>
+      <w:pPr>
+        <w:pStyle w:val="ListParagraph"/>
+        <w:numPr>
+          <w:ilvl w:val="0"/>
+          <w:numId w:val="5"/>
+        </w:numPr>
+      </w:pPr>
+      <w:r>
+        <w:rPr>
+          <w:rFonts w:hint="eastAsia"/>
+        </w:rPr>
+        <w:t>编辑栏目和内容的关系</w:t>
+      </w:r>
+      <w:bookmarkStart w:id="0" w:name="_GoBack"/>
+      <w:bookmarkEnd w:id="0"/>
+    </w:p>
     <w:p>
       <w:pPr>
         <w:pStyle w:val="Heading1"/>
@@ -3978,6 +4151,7 @@
               <w:ind w:left="0"/>
             </w:pPr>
             <w:r>
+              <w:lastRenderedPageBreak/>
               <w:t>E</w:t>
             </w:r>
             <w:r>
@@ -4209,7 +4383,6 @@
               <w:ind w:left="0"/>
             </w:pPr>
             <w:r>
-              <w:lastRenderedPageBreak/>
               <w:t>P</w:t>
             </w:r>
             <w:r>
@@ -4817,6 +4990,92 @@
 <file path=word/numbering.xml><?xml version="1.0" encoding="utf-8"?>
 <w:numbering xmlns:wpc="http://schemas.microsoft.com/office/word/2010/wordprocessingCanvas" xmlns:cx="http://schemas.microsoft.com/office/drawing/2014/chartex" xmlns:cx1="http://schemas.microsoft.com/office/drawing/2015/9/8/chartex" xmlns:mc="http://schemas.openxmlformats.org/markup-compatibility/2006" xmlns:o="urn:schemas-microsoft-com:office:office" xmlns:r="http://schemas.openxmlformats.org/officeDocument/2006/relationships" xmlns:m="http://schemas.openxmlformats.org/officeDocument/2006/math" xmlns:v="urn:schemas-microsoft-com:vml" xmlns:wp14="http://schemas.microsoft.com/office/word/2010/wordprocessingDrawing" xmlns:wp="http://schemas.openxmlformats.org/drawingml/2006/wordprocessingDrawing" xmlns:w10="urn:schemas-microsoft-com:office:word" xmlns:w="http://schemas.openxmlformats.org/wordprocessingml/2006/main" xmlns:w14="http://schemas.microsoft.com/office/word/2010/wordml" xmlns:w15="http://schemas.microsoft.com/office/word/2012/wordml" xmlns:w16se="http://schemas.microsoft.com/office/word/2015/wordml/symex" xmlns:wpg="http://schemas.microsoft.com/office/word/2010/wordprocessingGroup" xmlns:wpi="http://schemas.microsoft.com/office/word/2010/wordprocessingInk" xmlns:wne="http://schemas.microsoft.com/office/word/2006/wordml" xmlns:wps="http://schemas.microsoft.com/office/word/2010/wordprocessingShape" mc:Ignorable="w14 w15 w16se wp14">
   <w:abstractNum w:abstractNumId="0" w15:restartNumberingAfterBreak="0">
+    <w:nsid w:val="35164296"/>
+    <w:multiLevelType w:val="hybridMultilevel"/>
+    <w:tmpl w:val="8DFA3AB2"/>
+    <w:lvl w:ilvl="0" w:tplc="0409000F">
+      <w:start w:val="1"/>
+      <w:numFmt w:val="decimal"/>
+      <w:lvlText w:val="%1."/>
+      <w:lvlJc w:val="left"/>
+      <w:pPr>
+        <w:ind w:left="720" w:hanging="360"/>
+      </w:pPr>
+    </w:lvl>
+    <w:lvl w:ilvl="1" w:tplc="04090019" w:tentative="1">
+      <w:start w:val="1"/>
+      <w:numFmt w:val="lowerLetter"/>
+      <w:lvlText w:val="%2."/>
+      <w:lvlJc w:val="left"/>
+      <w:pPr>
+        <w:ind w:left="1440" w:hanging="360"/>
+      </w:pPr>
+    </w:lvl>
+    <w:lvl w:ilvl="2" w:tplc="0409001B" w:tentative="1">
+      <w:start w:val="1"/>
+      <w:numFmt w:val="lowerRoman"/>
+      <w:lvlText w:val="%3."/>
+      <w:lvlJc w:val="right"/>
+      <w:pPr>
+        <w:ind w:left="2160" w:hanging="180"/>
+      </w:pPr>
+    </w:lvl>
+    <w:lvl w:ilvl="3" w:tplc="0409000F" w:tentative="1">
+      <w:start w:val="1"/>
+      <w:numFmt w:val="decimal"/>
+      <w:lvlText w:val="%4."/>
+      <w:lvlJc w:val="left"/>
+      <w:pPr>
+        <w:ind w:left="2880" w:hanging="360"/>
+      </w:pPr>
+    </w:lvl>
+    <w:lvl w:ilvl="4" w:tplc="04090019" w:tentative="1">
+      <w:start w:val="1"/>
+      <w:numFmt w:val="lowerLetter"/>
+      <w:lvlText w:val="%5."/>
+      <w:lvlJc w:val="left"/>
+      <w:pPr>
+        <w:ind w:left="3600" w:hanging="360"/>
+      </w:pPr>
+    </w:lvl>
+    <w:lvl w:ilvl="5" w:tplc="0409001B" w:tentative="1">
+      <w:start w:val="1"/>
+      <w:numFmt w:val="lowerRoman"/>
+      <w:lvlText w:val="%6."/>
+      <w:lvlJc w:val="right"/>
+      <w:pPr>
+        <w:ind w:left="4320" w:hanging="180"/>
+      </w:pPr>
+    </w:lvl>
+    <w:lvl w:ilvl="6" w:tplc="0409000F" w:tentative="1">
+      <w:start w:val="1"/>
+      <w:numFmt w:val="decimal"/>
+      <w:lvlText w:val="%7."/>
+      <w:lvlJc w:val="left"/>
+      <w:pPr>
+        <w:ind w:left="5040" w:hanging="360"/>
+      </w:pPr>
+    </w:lvl>
+    <w:lvl w:ilvl="7" w:tplc="04090019" w:tentative="1">
+      <w:start w:val="1"/>
+      <w:numFmt w:val="lowerLetter"/>
+      <w:lvlText w:val="%8."/>
+      <w:lvlJc w:val="left"/>
+      <w:pPr>
+        <w:ind w:left="5760" w:hanging="360"/>
+      </w:pPr>
+    </w:lvl>
+    <w:lvl w:ilvl="8" w:tplc="0409001B" w:tentative="1">
+      <w:start w:val="1"/>
+      <w:numFmt w:val="lowerRoman"/>
+      <w:lvlText w:val="%9."/>
+      <w:lvlJc w:val="right"/>
+      <w:pPr>
+        <w:ind w:left="6480" w:hanging="180"/>
+      </w:pPr>
+    </w:lvl>
+  </w:abstractNum>
+  <w:abstractNum w:abstractNumId="1" w15:restartNumberingAfterBreak="0">
     <w:nsid w:val="4F2D44FD"/>
     <w:multiLevelType w:val="hybridMultilevel"/>
     <w:tmpl w:val="C3F625C8"/>
@@ -4902,7 +5161,7 @@
       </w:pPr>
     </w:lvl>
   </w:abstractNum>
-  <w:abstractNum w:abstractNumId="1" w15:restartNumberingAfterBreak="0">
+  <w:abstractNum w:abstractNumId="2" w15:restartNumberingAfterBreak="0">
     <w:nsid w:val="584A5098"/>
     <w:multiLevelType w:val="hybridMultilevel"/>
     <w:tmpl w:val="A09621B0"/>
@@ -5015,7 +5274,7 @@
       </w:rPr>
     </w:lvl>
   </w:abstractNum>
-  <w:abstractNum w:abstractNumId="2" w15:restartNumberingAfterBreak="0">
+  <w:abstractNum w:abstractNumId="3" w15:restartNumberingAfterBreak="0">
     <w:nsid w:val="5D543159"/>
     <w:multiLevelType w:val="hybridMultilevel"/>
     <w:tmpl w:val="CC044948"/>
@@ -5101,7 +5360,7 @@
       </w:pPr>
     </w:lvl>
   </w:abstractNum>
-  <w:abstractNum w:abstractNumId="3" w15:restartNumberingAfterBreak="0">
+  <w:abstractNum w:abstractNumId="4" w15:restartNumberingAfterBreak="0">
     <w:nsid w:val="73E915C6"/>
     <w:multiLevelType w:val="hybridMultilevel"/>
     <w:tmpl w:val="FF121286"/>
@@ -5188,15 +5447,18 @@
     </w:lvl>
   </w:abstractNum>
   <w:num w:numId="1">
+    <w:abstractNumId w:val="2"/>
+  </w:num>
+  <w:num w:numId="2">
+    <w:abstractNumId w:val="3"/>
+  </w:num>
+  <w:num w:numId="3">
+    <w:abstractNumId w:val="4"/>
+  </w:num>
+  <w:num w:numId="4">
     <w:abstractNumId w:val="1"/>
   </w:num>
-  <w:num w:numId="2">
-    <w:abstractNumId w:val="2"/>
-  </w:num>
-  <w:num w:numId="3">
-    <w:abstractNumId w:val="3"/>
-  </w:num>
-  <w:num w:numId="4">
+  <w:num w:numId="5">
     <w:abstractNumId w:val="0"/>
   </w:num>
 </w:numbering>

</xml_diff>